<commit_message>
changes in the word doc
</commit_message>
<xml_diff>
--- a/Web_Developer.docx
+++ b/Web_Developer.docx
@@ -1,6 +1,6 @@
 
 <file path=word/document.xml><?xml version="1.0" encoding="utf-8"?>
-<w:document xmlns:wpc="http://schemas.microsoft.com/office/word/2010/wordprocessingCanvas" xmlns:mc="http://schemas.openxmlformats.org/markup-compatibility/2006" xmlns:o="urn:schemas-microsoft-com:office:office" xmlns:r="http://schemas.openxmlformats.org/officeDocument/2006/relationships" xmlns:m="http://schemas.openxmlformats.org/officeDocument/2006/math" xmlns:v="urn:schemas-microsoft-com:vml" xmlns:wp14="http://schemas.microsoft.com/office/word/2010/wordprocessingDrawing" xmlns:wp="http://schemas.openxmlformats.org/drawingml/2006/wordprocessingDrawing" xmlns:w10="urn:schemas-microsoft-com:office:word" xmlns:w="http://schemas.openxmlformats.org/wordprocessingml/2006/main" xmlns:w14="http://schemas.microsoft.com/office/word/2010/wordml" xmlns:w15="http://schemas.microsoft.com/office/word/2012/wordml" xmlns:wpg="http://schemas.microsoft.com/office/word/2010/wordprocessingGroup" xmlns:wpi="http://schemas.microsoft.com/office/word/2010/wordprocessingInk" xmlns:wne="http://schemas.microsoft.com/office/word/2006/wordml" xmlns:wps="http://schemas.microsoft.com/office/word/2010/wordprocessingShape" mc:Ignorable="w14 w15 wp14">
+<w:document xmlns:wpc="http://schemas.microsoft.com/office/word/2010/wordprocessingCanvas" xmlns:cx="http://schemas.microsoft.com/office/drawing/2014/chartex" xmlns:cx1="http://schemas.microsoft.com/office/drawing/2015/9/8/chartex" xmlns:cx2="http://schemas.microsoft.com/office/drawing/2015/10/21/chartex" xmlns:cx3="http://schemas.microsoft.com/office/drawing/2016/5/9/chartex" xmlns:cx4="http://schemas.microsoft.com/office/drawing/2016/5/10/chartex" xmlns:cx5="http://schemas.microsoft.com/office/drawing/2016/5/11/chartex" xmlns:cx6="http://schemas.microsoft.com/office/drawing/2016/5/12/chartex" xmlns:cx7="http://schemas.microsoft.com/office/drawing/2016/5/13/chartex" xmlns:cx8="http://schemas.microsoft.com/office/drawing/2016/5/14/chartex" xmlns:mc="http://schemas.openxmlformats.org/markup-compatibility/2006" xmlns:aink="http://schemas.microsoft.com/office/drawing/2016/ink" xmlns:am3d="http://schemas.microsoft.com/office/drawing/2017/model3d" xmlns:o="urn:schemas-microsoft-com:office:office" xmlns:r="http://schemas.openxmlformats.org/officeDocument/2006/relationships" xmlns:m="http://schemas.openxmlformats.org/officeDocument/2006/math" xmlns:v="urn:schemas-microsoft-com:vml" xmlns:wp14="http://schemas.microsoft.com/office/word/2010/wordprocessingDrawing" xmlns:wp="http://schemas.openxmlformats.org/drawingml/2006/wordprocessingDrawing" xmlns:w10="urn:schemas-microsoft-com:office:word" xmlns:w="http://schemas.openxmlformats.org/wordprocessingml/2006/main" xmlns:w14="http://schemas.microsoft.com/office/word/2010/wordml" xmlns:w15="http://schemas.microsoft.com/office/word/2012/wordml" xmlns:w16cex="http://schemas.microsoft.com/office/word/2018/wordml/cex" xmlns:w16cid="http://schemas.microsoft.com/office/word/2016/wordml/cid" xmlns:w16="http://schemas.microsoft.com/office/word/2018/wordml" xmlns:w16se="http://schemas.microsoft.com/office/word/2015/wordml/symex" xmlns:wpg="http://schemas.microsoft.com/office/word/2010/wordprocessingGroup" xmlns:wpi="http://schemas.microsoft.com/office/word/2010/wordprocessingInk" xmlns:wne="http://schemas.microsoft.com/office/word/2006/wordml" xmlns:wps="http://schemas.microsoft.com/office/word/2010/wordprocessingShape" mc:Ignorable="w14 w15 w16se w16cid w16 w16cex wp14">
   <w:body>
     <w:p>
       <w:pPr>
@@ -19,7 +19,6 @@
           <w:szCs w:val="21"/>
         </w:rPr>
       </w:pPr>
-      <w:proofErr w:type="spellStart"/>
       <w:r>
         <w:rPr>
           <w:rFonts w:ascii="Times New Roman" w:hAnsi="Times New Roman" w:cs="Times New Roman"/>
@@ -28,31 +27,8 @@
           <w:sz w:val="21"/>
           <w:szCs w:val="21"/>
         </w:rPr>
-        <w:t>Deepika</w:t>
+        <w:t>Deepika bogaiyan</w:t>
       </w:r>
-      <w:proofErr w:type="spellEnd"/>
-      <w:r>
-        <w:rPr>
-          <w:rFonts w:ascii="Times New Roman" w:hAnsi="Times New Roman" w:cs="Times New Roman"/>
-          <w:b/>
-          <w:smallCaps/>
-          <w:sz w:val="21"/>
-          <w:szCs w:val="21"/>
-        </w:rPr>
-        <w:t xml:space="preserve"> </w:t>
-      </w:r>
-      <w:proofErr w:type="spellStart"/>
-      <w:r>
-        <w:rPr>
-          <w:rFonts w:ascii="Times New Roman" w:hAnsi="Times New Roman" w:cs="Times New Roman"/>
-          <w:b/>
-          <w:smallCaps/>
-          <w:sz w:val="21"/>
-          <w:szCs w:val="21"/>
-        </w:rPr>
-        <w:t>bogaiyan</w:t>
-      </w:r>
-      <w:proofErr w:type="spellEnd"/>
     </w:p>
     <w:p>
       <w:pPr>
@@ -86,16 +62,7 @@
           <w:sz w:val="21"/>
           <w:szCs w:val="21"/>
         </w:rPr>
-        <w:t xml:space="preserve"> </w:t>
-      </w:r>
-      <w:r>
-        <w:rPr>
-          <w:rFonts w:ascii="Times New Roman" w:hAnsi="Times New Roman" w:cs="Times New Roman"/>
-          <w:color w:val="234060"/>
-          <w:sz w:val="21"/>
-          <w:szCs w:val="21"/>
-        </w:rPr>
-        <w:t>637 923 7463</w:t>
+        <w:t xml:space="preserve"> 637 923 7463</w:t>
       </w:r>
       <w:r>
         <w:rPr>
@@ -283,7 +250,7 @@
               </wp:anchor>
             </w:drawing>
           </mc:Choice>
-          <mc:Fallback xmlns:w16se="http://schemas.microsoft.com/office/word/2015/wordml/symex" xmlns:w16cid="http://schemas.microsoft.com/office/word/2016/wordml/cid" xmlns:am3d="http://schemas.microsoft.com/office/drawing/2017/model3d" xmlns:aink="http://schemas.microsoft.com/office/drawing/2016/ink" xmlns:cx8="http://schemas.microsoft.com/office/drawing/2016/5/14/chartex" xmlns:cx7="http://schemas.microsoft.com/office/drawing/2016/5/13/chartex" xmlns:cx6="http://schemas.microsoft.com/office/drawing/2016/5/12/chartex" xmlns:cx5="http://schemas.microsoft.com/office/drawing/2016/5/11/chartex" xmlns:cx4="http://schemas.microsoft.com/office/drawing/2016/5/10/chartex" xmlns:cx3="http://schemas.microsoft.com/office/drawing/2016/5/9/chartex" xmlns:cx2="http://schemas.microsoft.com/office/drawing/2015/10/21/chartex" xmlns:cx1="http://schemas.microsoft.com/office/drawing/2015/9/8/chartex" xmlns:cx="http://schemas.microsoft.com/office/drawing/2014/chartex">
+          <mc:Fallback>
             <w:pict>
               <v:group w14:anchorId="1C992FC5" id="Group 4" o:spid="_x0000_s1026" style="position:absolute;margin-left:35.25pt;margin-top:.75pt;width:546pt;height:5.25pt;z-index:-251657216;mso-position-horizontal-relative:page" coordorigin="852,287" coordsize="10224,2" o:gfxdata="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">
                 <v:shape id="Freeform 5" o:spid="_x0000_s1027" style="position:absolute;left:852;top:287;width:10224;height:2;visibility:visible;mso-wrap-style:square;v-text-anchor:top" coordsize="10224,2" o:gfxdata="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" path="m,l10224,e" filled="f" strokecolor="#17365d" strokeweight=".70275mm">
@@ -397,6 +364,30 @@
           <w:szCs w:val="21"/>
         </w:rPr>
       </w:pPr>
+      <w:r>
+        <w:rPr>
+          <w:rFonts w:ascii="Times New Roman" w:hAnsi="Times New Roman" w:cs="Times New Roman"/>
+          <w:sz w:val="21"/>
+          <w:szCs w:val="21"/>
+        </w:rPr>
+        <w:t>Changes for git</w:t>
+      </w:r>
+    </w:p>
+    <w:p>
+      <w:pPr>
+        <w:pStyle w:val="Default"/>
+        <w:tabs>
+          <w:tab w:val="left" w:pos="1620"/>
+        </w:tabs>
+        <w:spacing w:line="276" w:lineRule="auto"/>
+        <w:ind w:left="180" w:right="102"/>
+        <w:jc w:val="both"/>
+        <w:rPr>
+          <w:rFonts w:ascii="Times New Roman" w:hAnsi="Times New Roman" w:cs="Times New Roman"/>
+          <w:sz w:val="21"/>
+          <w:szCs w:val="21"/>
+        </w:rPr>
+      </w:pPr>
     </w:p>
     <w:p>
       <w:pPr>
@@ -1012,8 +1003,6 @@
           <w:u w:val="single"/>
         </w:rPr>
       </w:pPr>
-      <w:bookmarkStart w:id="0" w:name="_GoBack"/>
-      <w:bookmarkEnd w:id="0"/>
     </w:p>
     <w:p>
       <w:pPr>
@@ -1058,7 +1047,6 @@
         </w:rPr>
         <w:t xml:space="preserve"> </w:t>
       </w:r>
-      <w:proofErr w:type="gramStart"/>
       <w:r>
         <w:rPr>
           <w:rFonts w:ascii="Times New Roman" w:hAnsi="Times New Roman" w:cs="Times New Roman"/>
@@ -1083,7 +1071,6 @@
         </w:rPr>
         <w:t xml:space="preserve">  </w:t>
       </w:r>
-      <w:proofErr w:type="gramEnd"/>
       <w:hyperlink r:id="rId7" w:history="1">
         <w:r>
           <w:rPr>
@@ -1316,25 +1303,7 @@
           <w:sz w:val="21"/>
           <w:szCs w:val="21"/>
         </w:rPr>
-        <w:t xml:space="preserve">Arithmetic Operations: </w:t>
-      </w:r>
-      <w:proofErr w:type="spellStart"/>
-      <w:r>
-        <w:rPr>
-          <w:rFonts w:ascii="Times New Roman" w:hAnsi="Times New Roman" w:cs="Times New Roman"/>
-          <w:sz w:val="21"/>
-          <w:szCs w:val="21"/>
-        </w:rPr>
-        <w:t>Roberston</w:t>
-      </w:r>
-      <w:proofErr w:type="spellEnd"/>
-      <w:r>
-        <w:rPr>
-          <w:rFonts w:ascii="Times New Roman" w:hAnsi="Times New Roman" w:cs="Times New Roman"/>
-          <w:sz w:val="21"/>
-          <w:szCs w:val="21"/>
-        </w:rPr>
-        <w:t xml:space="preserve"> Multiplication Algorithm, Booth’s Multiplication Algorithm, Restoring and Non-Restoring Division Algorithm, Multiple Bus Organization, Hardwired Control, Micro Programmed Control, Nano Programming</w:t>
+        <w:t>Arithmetic Operations: Roberston Multiplication Algorithm, Booth’s Multiplication Algorithm, Restoring and Non-Restoring Division Algorithm, Multiple Bus Organization, Hardwired Control, Micro Programmed Control, Nano Programming</w:t>
       </w:r>
     </w:p>
     <w:p>
@@ -1418,6 +1387,7 @@
           <w:sz w:val="21"/>
           <w:szCs w:val="21"/>
         </w:rPr>
+        <w:lastRenderedPageBreak/>
         <w:t>Input/output Organization: Interrupts, Direct Memory Access(DMA), Interface circuits</w:t>
       </w:r>
     </w:p>
@@ -1443,7 +1413,6 @@
           <w:sz w:val="21"/>
           <w:szCs w:val="21"/>
         </w:rPr>
-        <w:lastRenderedPageBreak/>
         <w:t xml:space="preserve">Computer Networks: </w:t>
       </w:r>
       <w:r>
@@ -1564,18 +1533,8 @@
           <w:sz w:val="21"/>
           <w:szCs w:val="21"/>
         </w:rPr>
-        <w:t xml:space="preserve">Transport Layer: Process-to-Process Delivery – UDP, TCP; Congestion Control and </w:t>
+        <w:t>Transport Layer: Process-to-Process Delivery – UDP, TCP; Congestion Control and QoS</w:t>
       </w:r>
-      <w:proofErr w:type="spellStart"/>
-      <w:r>
-        <w:rPr>
-          <w:rFonts w:ascii="Times New Roman" w:hAnsi="Times New Roman" w:cs="Times New Roman"/>
-          <w:sz w:val="21"/>
-          <w:szCs w:val="21"/>
-        </w:rPr>
-        <w:t>QoS</w:t>
-      </w:r>
-      <w:proofErr w:type="spellEnd"/>
     </w:p>
     <w:p>
       <w:pPr>
@@ -1881,7 +1840,7 @@
 </file>
 
 <file path=word/numbering.xml><?xml version="1.0" encoding="utf-8"?>
-<w:numbering xmlns:wpc="http://schemas.microsoft.com/office/word/2010/wordprocessingCanvas" xmlns:mc="http://schemas.openxmlformats.org/markup-compatibility/2006" xmlns:o="urn:schemas-microsoft-com:office:office" xmlns:r="http://schemas.openxmlformats.org/officeDocument/2006/relationships" xmlns:m="http://schemas.openxmlformats.org/officeDocument/2006/math" xmlns:v="urn:schemas-microsoft-com:vml" xmlns:wp14="http://schemas.microsoft.com/office/word/2010/wordprocessingDrawing" xmlns:wp="http://schemas.openxmlformats.org/drawingml/2006/wordprocessingDrawing" xmlns:w10="urn:schemas-microsoft-com:office:word" xmlns:w="http://schemas.openxmlformats.org/wordprocessingml/2006/main" xmlns:w14="http://schemas.microsoft.com/office/word/2010/wordml" xmlns:w15="http://schemas.microsoft.com/office/word/2012/wordml" xmlns:wpg="http://schemas.microsoft.com/office/word/2010/wordprocessingGroup" xmlns:wpi="http://schemas.microsoft.com/office/word/2010/wordprocessingInk" xmlns:wne="http://schemas.microsoft.com/office/word/2006/wordml" xmlns:wps="http://schemas.microsoft.com/office/word/2010/wordprocessingShape" mc:Ignorable="w14 w15 wp14">
+<w:numbering xmlns:wpc="http://schemas.microsoft.com/office/word/2010/wordprocessingCanvas" xmlns:cx="http://schemas.microsoft.com/office/drawing/2014/chartex" xmlns:cx1="http://schemas.microsoft.com/office/drawing/2015/9/8/chartex" xmlns:cx2="http://schemas.microsoft.com/office/drawing/2015/10/21/chartex" xmlns:cx3="http://schemas.microsoft.com/office/drawing/2016/5/9/chartex" xmlns:cx4="http://schemas.microsoft.com/office/drawing/2016/5/10/chartex" xmlns:cx5="http://schemas.microsoft.com/office/drawing/2016/5/11/chartex" xmlns:cx6="http://schemas.microsoft.com/office/drawing/2016/5/12/chartex" xmlns:cx7="http://schemas.microsoft.com/office/drawing/2016/5/13/chartex" xmlns:cx8="http://schemas.microsoft.com/office/drawing/2016/5/14/chartex" xmlns:mc="http://schemas.openxmlformats.org/markup-compatibility/2006" xmlns:aink="http://schemas.microsoft.com/office/drawing/2016/ink" xmlns:am3d="http://schemas.microsoft.com/office/drawing/2017/model3d" xmlns:o="urn:schemas-microsoft-com:office:office" xmlns:r="http://schemas.openxmlformats.org/officeDocument/2006/relationships" xmlns:m="http://schemas.openxmlformats.org/officeDocument/2006/math" xmlns:v="urn:schemas-microsoft-com:vml" xmlns:wp14="http://schemas.microsoft.com/office/word/2010/wordprocessingDrawing" xmlns:wp="http://schemas.openxmlformats.org/drawingml/2006/wordprocessingDrawing" xmlns:w10="urn:schemas-microsoft-com:office:word" xmlns:w="http://schemas.openxmlformats.org/wordprocessingml/2006/main" xmlns:w14="http://schemas.microsoft.com/office/word/2010/wordml" xmlns:w15="http://schemas.microsoft.com/office/word/2012/wordml" xmlns:w16cex="http://schemas.microsoft.com/office/word/2018/wordml/cex" xmlns:w16cid="http://schemas.microsoft.com/office/word/2016/wordml/cid" xmlns:w16="http://schemas.microsoft.com/office/word/2018/wordml" xmlns:w16se="http://schemas.microsoft.com/office/word/2015/wordml/symex" xmlns:wpg="http://schemas.microsoft.com/office/word/2010/wordprocessingGroup" xmlns:wpi="http://schemas.microsoft.com/office/word/2010/wordprocessingInk" xmlns:wne="http://schemas.microsoft.com/office/word/2006/wordml" xmlns:wps="http://schemas.microsoft.com/office/word/2010/wordprocessingShape" mc:Ignorable="w14 w15 w16se w16cid w16 w16cex wp14">
   <w:abstractNum w:abstractNumId="0" w15:restartNumberingAfterBreak="0">
     <w:nsid w:val="014B43AE"/>
     <w:multiLevelType w:val="hybridMultilevel"/>
@@ -6311,7 +6270,7 @@
 </file>
 
 <file path=word/styles.xml><?xml version="1.0" encoding="utf-8"?>
-<w:styles xmlns:mc="http://schemas.openxmlformats.org/markup-compatibility/2006" xmlns:r="http://schemas.openxmlformats.org/officeDocument/2006/relationships" xmlns:w="http://schemas.openxmlformats.org/wordprocessingml/2006/main" xmlns:w14="http://schemas.microsoft.com/office/word/2010/wordml" xmlns:w15="http://schemas.microsoft.com/office/word/2012/wordml" mc:Ignorable="w14 w15">
+<w:styles xmlns:mc="http://schemas.openxmlformats.org/markup-compatibility/2006" xmlns:r="http://schemas.openxmlformats.org/officeDocument/2006/relationships" xmlns:w="http://schemas.openxmlformats.org/wordprocessingml/2006/main" xmlns:w14="http://schemas.microsoft.com/office/word/2010/wordml" xmlns:w15="http://schemas.microsoft.com/office/word/2012/wordml" xmlns:w16cex="http://schemas.microsoft.com/office/word/2018/wordml/cex" xmlns:w16cid="http://schemas.microsoft.com/office/word/2016/wordml/cid" xmlns:w16="http://schemas.microsoft.com/office/word/2018/wordml" xmlns:w16se="http://schemas.microsoft.com/office/word/2015/wordml/symex" mc:Ignorable="w14 w15 w16se w16cid w16 w16cex">
   <w:docDefaults>
     <w:rPrDefault>
       <w:rPr>
@@ -6327,7 +6286,7 @@
       </w:pPr>
     </w:pPrDefault>
   </w:docDefaults>
-  <w:latentStyles w:defLockedState="0" w:defUIPriority="99" w:defSemiHidden="0" w:defUnhideWhenUsed="0" w:defQFormat="0" w:count="371">
+  <w:latentStyles w:defLockedState="0" w:defUIPriority="99" w:defSemiHidden="0" w:defUnhideWhenUsed="0" w:defQFormat="0" w:count="376">
     <w:lsdException w:name="Normal" w:uiPriority="0" w:qFormat="1"/>
     <w:lsdException w:name="heading 1" w:uiPriority="9" w:qFormat="1"/>
     <w:lsdException w:name="heading 2" w:semiHidden="1" w:uiPriority="9" w:unhideWhenUsed="1" w:qFormat="1"/>
@@ -6433,7 +6392,6 @@
     <w:lsdException w:name="HTML Sample" w:semiHidden="1" w:unhideWhenUsed="1"/>
     <w:lsdException w:name="HTML Typewriter" w:semiHidden="1" w:unhideWhenUsed="1"/>
     <w:lsdException w:name="HTML Variable" w:semiHidden="1" w:unhideWhenUsed="1"/>
-    <w:lsdException w:name="Normal Table" w:semiHidden="1" w:unhideWhenUsed="1"/>
     <w:lsdException w:name="annotation subject" w:semiHidden="1" w:unhideWhenUsed="1"/>
     <w:lsdException w:name="No List" w:semiHidden="1" w:unhideWhenUsed="1"/>
     <w:lsdException w:name="Outline List 1" w:semiHidden="1" w:unhideWhenUsed="1"/>
@@ -6476,11 +6434,8 @@
     <w:lsdException w:name="Table Contemporary" w:semiHidden="1" w:unhideWhenUsed="1"/>
     <w:lsdException w:name="Table Elegant" w:semiHidden="1" w:unhideWhenUsed="1"/>
     <w:lsdException w:name="Table Professional" w:semiHidden="1" w:unhideWhenUsed="1"/>
-    <w:lsdException w:name="Table Subtle 1" w:semiHidden="1" w:unhideWhenUsed="1"/>
     <w:lsdException w:name="Table Subtle 2" w:semiHidden="1" w:unhideWhenUsed="1"/>
     <w:lsdException w:name="Table Web 1" w:semiHidden="1" w:unhideWhenUsed="1"/>
-    <w:lsdException w:name="Table Web 2" w:semiHidden="1" w:unhideWhenUsed="1"/>
-    <w:lsdException w:name="Table Web 3" w:semiHidden="1" w:unhideWhenUsed="1"/>
     <w:lsdException w:name="Balloon Text" w:semiHidden="1" w:unhideWhenUsed="1"/>
     <w:lsdException w:name="Table Grid" w:uiPriority="39"/>
     <w:lsdException w:name="Table Theme" w:semiHidden="1" w:unhideWhenUsed="1"/>
@@ -6699,6 +6654,11 @@
     <w:lsdException w:name="List Table 5 Dark Accent 6" w:uiPriority="50"/>
     <w:lsdException w:name="List Table 6 Colorful Accent 6" w:uiPriority="51"/>
     <w:lsdException w:name="List Table 7 Colorful Accent 6" w:uiPriority="52"/>
+    <w:lsdException w:name="Mention" w:semiHidden="1" w:unhideWhenUsed="1"/>
+    <w:lsdException w:name="Smart Hyperlink" w:semiHidden="1" w:unhideWhenUsed="1"/>
+    <w:lsdException w:name="Hashtag" w:semiHidden="1" w:unhideWhenUsed="1"/>
+    <w:lsdException w:name="Unresolved Mention" w:semiHidden="1" w:unhideWhenUsed="1"/>
+    <w:lsdException w:name="Smart Link" w:semiHidden="1" w:unhideWhenUsed="1"/>
   </w:latentStyles>
   <w:style w:type="paragraph" w:default="1" w:styleId="Normal">
     <w:name w:val="Normal"/>
@@ -6842,8 +6802,8 @@
       <w:contextualSpacing/>
     </w:pPr>
   </w:style>
-  <w:style w:type="character" w:customStyle="1" w:styleId="UnresolvedMention">
-    <w:name w:val="Unresolved Mention"/>
+  <w:style w:type="character" w:customStyle="1" w:styleId="UnresolvedMention1">
+    <w:name w:val="Unresolved Mention1"/>
     <w:basedOn w:val="DefaultParagraphFont"/>
     <w:uiPriority w:val="99"/>
     <w:semiHidden/>

</xml_diff>